<commit_message>
Agregado de participantes al ppt y docx
</commit_message>
<xml_diff>
--- a/Programación Web 3 - Blazor.docx
+++ b/Programación Web 3 - Blazor.docx
@@ -201,6 +201,15 @@
           <w:szCs w:val="28"/>
         </w:rPr>
         <w:t xml:space="preserve"> </w:t>
+      </w:r>
+      <w:r>
+        <w:rPr>
+          <w:rFonts w:ascii="Arial" w:hAnsi="Arial" w:cs="Arial"/>
+          <w:color w:val="000000"/>
+          <w:sz w:val="28"/>
+          <w:szCs w:val="28"/>
+        </w:rPr>
+        <w:t>Escobar - 44107580</w:t>
       </w:r>
     </w:p>
     <w:p>
@@ -851,7 +860,6 @@
         <w:t xml:space="preserve"> se implementan en </w:t>
       </w:r>
       <w:proofErr w:type="spellStart"/>
-      <w:proofErr w:type="gramStart"/>
       <w:r>
         <w:rPr>
           <w:rFonts w:ascii="Arial" w:hAnsi="Arial" w:cs="Arial"/>
@@ -872,7 +880,6 @@
         <w:t>.cshtml</w:t>
       </w:r>
       <w:proofErr w:type="spellEnd"/>
-      <w:proofErr w:type="gramEnd"/>
       <w:r>
         <w:rPr>
           <w:rFonts w:ascii="Arial" w:hAnsi="Arial" w:cs="Arial"/>
@@ -1329,27 +1336,7 @@
           <w:sz w:val="28"/>
           <w:szCs w:val="28"/>
         </w:rPr>
-        <w:t xml:space="preserve">Ambas opciones son conceptualmente </w:t>
-      </w:r>
-      <w:proofErr w:type="gramStart"/>
-      <w:r>
-        <w:rPr>
-          <w:rFonts w:ascii="Arial" w:hAnsi="Arial" w:cs="Arial"/>
-          <w:color w:val="000000"/>
-          <w:sz w:val="28"/>
-          <w:szCs w:val="28"/>
-        </w:rPr>
-        <w:t>diferentes</w:t>
-      </w:r>
-      <w:proofErr w:type="gramEnd"/>
-      <w:r>
-        <w:rPr>
-          <w:rFonts w:ascii="Arial" w:hAnsi="Arial" w:cs="Arial"/>
-          <w:color w:val="000000"/>
-          <w:sz w:val="28"/>
-          <w:szCs w:val="28"/>
-        </w:rPr>
-        <w:t xml:space="preserve"> pero para nosotros solo es cuestión de configuración</w:t>
+        <w:t>Ambas opciones son conceptualmente diferentes pero para nosotros solo es cuestión de configuración</w:t>
       </w:r>
       <w:r>
         <w:rPr>
@@ -3144,6 +3131,7 @@
       <w:r>
         <w:rPr>
           <w:rFonts w:ascii="Arial" w:hAnsi="Arial" w:cs="Arial"/>
+          <w:noProof/>
           <w:color w:val="000000"/>
           <w:sz w:val="28"/>
           <w:szCs w:val="28"/>
@@ -3249,6 +3237,7 @@
       <w:r>
         <w:rPr>
           <w:rFonts w:ascii="Arial" w:hAnsi="Arial" w:cs="Arial"/>
+          <w:noProof/>
           <w:color w:val="000000"/>
           <w:sz w:val="28"/>
           <w:szCs w:val="28"/>
@@ -3334,6 +3323,7 @@
           <w:rFonts w:ascii="Arial" w:hAnsi="Arial" w:cs="Arial"/>
           <w:i/>
           <w:iCs/>
+          <w:noProof/>
           <w:color w:val="000000"/>
           <w:sz w:val="22"/>
           <w:szCs w:val="22"/>
@@ -3898,25 +3888,7 @@
             <w:sz w:val="28"/>
             <w:szCs w:val="28"/>
           </w:rPr>
-          <w:t>:</w:t>
-        </w:r>
-        <w:r>
-          <w:rPr>
-            <w:rStyle w:val="Hipervnculo"/>
-            <w:rFonts w:ascii="Arial" w:hAnsi="Arial" w:cs="Arial"/>
-            <w:sz w:val="28"/>
-            <w:szCs w:val="28"/>
-          </w:rPr>
-          <w:t xml:space="preserve"> </w:t>
-        </w:r>
-        <w:r>
-          <w:rPr>
-            <w:rStyle w:val="Hipervnculo"/>
-            <w:rFonts w:ascii="Arial" w:hAnsi="Arial" w:cs="Arial"/>
-            <w:sz w:val="28"/>
-            <w:szCs w:val="28"/>
-          </w:rPr>
-          <w:t>Pasado, Presente y Futuro - Lautaro Carro</w:t>
+          <w:t>: Pasado, Presente y Futuro - Lautaro Carro</w:t>
         </w:r>
       </w:hyperlink>
     </w:p>
@@ -3951,25 +3923,7 @@
             <w:sz w:val="28"/>
             <w:szCs w:val="28"/>
           </w:rPr>
-          <w:t xml:space="preserve"> ¿Qu</w:t>
-        </w:r>
-        <w:r>
-          <w:rPr>
-            <w:rStyle w:val="Hipervnculo"/>
-            <w:rFonts w:ascii="Arial" w:hAnsi="Arial" w:cs="Arial"/>
-            <w:sz w:val="28"/>
-            <w:szCs w:val="28"/>
-          </w:rPr>
-          <w:t>é</w:t>
-        </w:r>
-        <w:r>
-          <w:rPr>
-            <w:rStyle w:val="Hipervnculo"/>
-            <w:rFonts w:ascii="Arial" w:hAnsi="Arial" w:cs="Arial"/>
-            <w:sz w:val="28"/>
-            <w:szCs w:val="28"/>
-          </w:rPr>
-          <w:t xml:space="preserve"> es </w:t>
+          <w:t xml:space="preserve"> ¿Qué es </w:t>
         </w:r>
         <w:proofErr w:type="spellStart"/>
         <w:r>
@@ -4130,23 +4084,7 @@
             <w:sz w:val="32"/>
             <w:szCs w:val="32"/>
           </w:rPr>
-          <w:t xml:space="preserve">: Qué es </w:t>
-        </w:r>
-        <w:r>
-          <w:rPr>
-            <w:rStyle w:val="Hipervnculo"/>
-            <w:sz w:val="32"/>
-            <w:szCs w:val="32"/>
-          </w:rPr>
-          <w:t>y</w:t>
-        </w:r>
-        <w:r>
-          <w:rPr>
-            <w:rStyle w:val="Hipervnculo"/>
-            <w:sz w:val="32"/>
-            <w:szCs w:val="32"/>
-          </w:rPr>
-          <w:t xml:space="preserve"> características | </w:t>
+          <w:t xml:space="preserve">: Qué es y características | </w:t>
         </w:r>
         <w:proofErr w:type="spellStart"/>
         <w:r>

</xml_diff>